<commit_message>
updated the solution of the array ex
</commit_message>
<xml_diff>
--- a/Exercises/Array Methods/Array Methods Exercise.docx
+++ b/Exercises/Array Methods/Array Methods Exercise.docx
@@ -60,7 +60,6 @@
           <w:shd w:val="clear" w:color="auto" w:fill="FFFFFF"/>
         </w:rPr>
       </w:pPr>
-      <w:proofErr w:type="spellStart"/>
       <w:r>
         <w:rPr>
           <w:rFonts w:ascii="Consolas" w:hAnsi="Consolas"/>
@@ -71,7 +70,6 @@
         </w:rPr>
         <w:t>var</w:t>
       </w:r>
-      <w:proofErr w:type="spellEnd"/>
       <w:r>
         <w:rPr>
           <w:color w:val="3A4145"/>
@@ -330,13 +328,10 @@
       </w:r>
       <w:r>
         <w:rPr>
-          <w:rFonts w:ascii="Consolas" w:hAnsi="Consolas"/>
-          <w:color w:val="A52A2A"/>
-          <w:sz w:val="28"/>
-          <w:szCs w:val="28"/>
-          <w:shd w:val="clear" w:color="auto" w:fill="FFFFFF"/>
-        </w:rPr>
-        <w:t>"banana"</w:t>
+          <w:sz w:val="28"/>
+          <w:szCs w:val="28"/>
+        </w:rPr>
+        <w:t>first</w:t>
       </w:r>
       <w:r>
         <w:rPr>
@@ -606,7 +601,27 @@
           <w:szCs w:val="28"/>
           <w:shd w:val="clear" w:color="auto" w:fill="FFFFFF"/>
         </w:rPr>
-        <w:t xml:space="preserve"> "lemon"</w:t>
+        <w:t xml:space="preserve"> "</w:t>
+      </w:r>
+      <w:r>
+        <w:rPr>
+          <w:rFonts w:ascii="Consolas" w:hAnsi="Consolas"/>
+          <w:color w:val="A52A2A"/>
+          <w:sz w:val="28"/>
+          <w:szCs w:val="28"/>
+          <w:shd w:val="clear" w:color="auto" w:fill="FFFFFF"/>
+        </w:rPr>
+        <w:t>banana</w:t>
+      </w:r>
+      <w:r>
+        <w:rPr>
+          <w:rFonts w:ascii="Consolas" w:hAnsi="Consolas"/>
+          <w:color w:val="A52A2A"/>
+          <w:sz w:val="28"/>
+          <w:szCs w:val="28"/>
+          <w:shd w:val="clear" w:color="auto" w:fill="FFFFFF"/>
+        </w:rPr>
+        <w:t>"</w:t>
       </w:r>
       <w:r>
         <w:rPr>
@@ -707,7 +722,6 @@
           <w:shd w:val="clear" w:color="auto" w:fill="FFFFFF"/>
         </w:rPr>
       </w:pPr>
-      <w:proofErr w:type="spellStart"/>
       <w:r>
         <w:rPr>
           <w:rFonts w:ascii="Consolas" w:hAnsi="Consolas"/>
@@ -718,7 +732,6 @@
         </w:rPr>
         <w:t>var</w:t>
       </w:r>
-      <w:proofErr w:type="spellEnd"/>
       <w:r>
         <w:rPr>
           <w:color w:val="3A4145"/>
@@ -872,7 +885,6 @@
         </w:rPr>
         <w:t xml:space="preserve"> </w:t>
       </w:r>
-      <w:proofErr w:type="spellStart"/>
       <w:r>
         <w:rPr>
           <w:rFonts w:ascii="Consolas" w:hAnsi="Consolas"/>
@@ -881,31 +893,8 @@
           <w:szCs w:val="24"/>
           <w:shd w:val="clear" w:color="auto" w:fill="FFFFFF"/>
         </w:rPr>
-        <w:t>google</w:t>
-      </w:r>
-      <w:proofErr w:type="spellEnd"/>
-      <w:r>
-        <w:rPr>
-          <w:rFonts w:ascii="Consolas" w:hAnsi="Consolas"/>
-          <w:color w:val="000000" w:themeColor="text1"/>
-          <w:sz w:val="24"/>
-          <w:szCs w:val="24"/>
-          <w:shd w:val="clear" w:color="auto" w:fill="FFFFFF"/>
-        </w:rPr>
-        <w:t xml:space="preserve"> how to add two arrays together in </w:t>
-      </w:r>
-      <w:proofErr w:type="spellStart"/>
-      <w:r>
-        <w:rPr>
-          <w:rFonts w:ascii="Consolas" w:hAnsi="Consolas"/>
-          <w:color w:val="000000" w:themeColor="text1"/>
-          <w:sz w:val="24"/>
-          <w:szCs w:val="24"/>
-          <w:shd w:val="clear" w:color="auto" w:fill="FFFFFF"/>
-        </w:rPr>
-        <w:t>javascript.</w:t>
-      </w:r>
-      <w:proofErr w:type="spellEnd"/>
+        <w:t>google how to add two arrays together in javascript.</w:t>
+      </w:r>
     </w:p>
     <w:p>
       <w:pPr>
@@ -986,7 +975,27 @@
           <w:szCs w:val="28"/>
           <w:shd w:val="clear" w:color="auto" w:fill="FFFFFF"/>
         </w:rPr>
-        <w:t>watermelon,orange,lemon,5,carrot,tomato</w:t>
+        <w:t>watermelon,orange,</w:t>
+      </w:r>
+      <w:r>
+        <w:rPr>
+          <w:rFonts w:ascii="Consolas" w:hAnsi="Consolas"/>
+          <w:color w:val="000000" w:themeColor="text1"/>
+          <w:sz w:val="28"/>
+          <w:szCs w:val="28"/>
+          <w:shd w:val="clear" w:color="auto" w:fill="FFFFFF"/>
+        </w:rPr>
+        <w:t>banana</w:t>
+      </w:r>
+      <w:r>
+        <w:rPr>
+          <w:rFonts w:ascii="Consolas" w:hAnsi="Consolas"/>
+          <w:color w:val="000000" w:themeColor="text1"/>
+          <w:sz w:val="28"/>
+          <w:szCs w:val="28"/>
+          <w:shd w:val="clear" w:color="auto" w:fill="FFFFFF"/>
+        </w:rPr>
+        <w:t>,5,carrot,tomato</w:t>
       </w:r>
     </w:p>
     <w:p>

</xml_diff>

<commit_message>
bootstrap and jQuery plans
</commit_message>
<xml_diff>
--- a/Exercises/Array Methods/Array Methods Exercise.docx
+++ b/Exercises/Array Methods/Array Methods Exercise.docx
@@ -60,6 +60,7 @@
           <w:shd w:val="clear" w:color="auto" w:fill="FFFFFF"/>
         </w:rPr>
       </w:pPr>
+      <w:proofErr w:type="spellStart"/>
       <w:r>
         <w:rPr>
           <w:rFonts w:ascii="Consolas" w:hAnsi="Consolas"/>
@@ -70,6 +71,7 @@
         </w:rPr>
         <w:t>var</w:t>
       </w:r>
+      <w:proofErr w:type="spellEnd"/>
       <w:r>
         <w:rPr>
           <w:color w:val="3A4145"/>
@@ -283,7 +285,7 @@
           <w:sz w:val="28"/>
           <w:szCs w:val="28"/>
         </w:rPr>
-        <w:t>start</w:t>
+        <w:t>end</w:t>
       </w:r>
       <w:r>
         <w:rPr>
@@ -324,21 +326,7 @@
           <w:sz w:val="28"/>
           <w:szCs w:val="28"/>
         </w:rPr>
-        <w:t xml:space="preserve">Remove the </w:t>
-      </w:r>
-      <w:r>
-        <w:rPr>
-          <w:sz w:val="28"/>
-          <w:szCs w:val="28"/>
-        </w:rPr>
-        <w:t>first</w:t>
-      </w:r>
-      <w:r>
-        <w:rPr>
-          <w:sz w:val="28"/>
-          <w:szCs w:val="28"/>
-        </w:rPr>
-        <w:t xml:space="preserve"> item from the fruit array.</w:t>
+        <w:t>Find the length of the fruit array.</w:t>
       </w:r>
     </w:p>
     <w:p>
@@ -358,24 +346,7 @@
           <w:sz w:val="28"/>
           <w:szCs w:val="28"/>
         </w:rPr>
-        <w:t xml:space="preserve">Find the index of </w:t>
-      </w:r>
-      <w:r>
-        <w:rPr>
-          <w:rFonts w:ascii="Consolas" w:hAnsi="Consolas"/>
-          <w:color w:val="A52A2A"/>
-          <w:sz w:val="28"/>
-          <w:szCs w:val="28"/>
-          <w:shd w:val="clear" w:color="auto" w:fill="FFFFFF"/>
-        </w:rPr>
-        <w:t>"orange"</w:t>
-      </w:r>
-      <w:r>
-        <w:rPr>
-          <w:sz w:val="28"/>
-          <w:szCs w:val="28"/>
-        </w:rPr>
-        <w:t>.</w:t>
+        <w:t>Add that number to the start of the fruit array.</w:t>
       </w:r>
     </w:p>
     <w:p>
@@ -395,7 +366,7 @@
           <w:sz w:val="28"/>
           <w:szCs w:val="28"/>
         </w:rPr>
-        <w:t>Add that number to the end of the fruit array.</w:t>
+        <w:t>Sort the array.</w:t>
       </w:r>
     </w:p>
     <w:p>
@@ -415,7 +386,24 @@
           <w:sz w:val="28"/>
           <w:szCs w:val="28"/>
         </w:rPr>
-        <w:t>Sort the array.</w:t>
+        <w:t xml:space="preserve">Find the index of </w:t>
+      </w:r>
+      <w:r>
+        <w:rPr>
+          <w:rFonts w:ascii="Consolas" w:hAnsi="Consolas"/>
+          <w:color w:val="A52A2A"/>
+          <w:sz w:val="28"/>
+          <w:szCs w:val="28"/>
+          <w:shd w:val="clear" w:color="auto" w:fill="FFFFFF"/>
+        </w:rPr>
+        <w:t>"orange"</w:t>
+      </w:r>
+      <w:r>
+        <w:rPr>
+          <w:sz w:val="28"/>
+          <w:szCs w:val="28"/>
+        </w:rPr>
+        <w:t>.</w:t>
       </w:r>
     </w:p>
     <w:p>
@@ -435,7 +423,7 @@
           <w:sz w:val="28"/>
           <w:szCs w:val="28"/>
         </w:rPr>
-        <w:t>Find the length of the fruit array.</w:t>
+        <w:t>Add that number to the end of the fruit array.</w:t>
       </w:r>
     </w:p>
     <w:p>
@@ -455,87 +443,41 @@
           <w:sz w:val="28"/>
           <w:szCs w:val="28"/>
         </w:rPr>
-        <w:t>Add that number to the start of the fruit array.</w:t>
+        <w:t>Reverse the fruit array.</w:t>
       </w:r>
     </w:p>
     <w:p>
       <w:pPr>
-        <w:pStyle w:val="ListParagraph"/>
-        <w:numPr>
-          <w:ilvl w:val="0"/>
-          <w:numId w:val="6"/>
-        </w:numPr>
-        <w:rPr>
-          <w:sz w:val="28"/>
-          <w:szCs w:val="28"/>
-        </w:rPr>
-      </w:pPr>
-      <w:r>
-        <w:rPr>
-          <w:sz w:val="28"/>
-          <w:szCs w:val="28"/>
-        </w:rPr>
-        <w:t>Reverse the fruit array.</w:t>
+        <w:rPr>
+          <w:sz w:val="28"/>
+          <w:szCs w:val="28"/>
+        </w:rPr>
+      </w:pPr>
+      <w:r>
+        <w:rPr>
+          <w:rFonts w:ascii="Consolas" w:hAnsi="Consolas"/>
+          <w:color w:val="000000" w:themeColor="text1"/>
+          <w:sz w:val="28"/>
+          <w:szCs w:val="28"/>
+          <w:shd w:val="clear" w:color="auto" w:fill="FFFFFF"/>
+        </w:rPr>
+        <w:t>Result:</w:t>
+      </w:r>
+      <w:r>
+        <w:rPr>
+          <w:sz w:val="28"/>
+          <w:szCs w:val="28"/>
+        </w:rPr>
+        <w:t xml:space="preserve"> </w:t>
       </w:r>
     </w:p>
     <w:p>
       <w:pPr>
-        <w:pStyle w:val="ListParagraph"/>
-        <w:numPr>
-          <w:ilvl w:val="0"/>
-          <w:numId w:val="6"/>
-        </w:numPr>
-        <w:rPr>
-          <w:sz w:val="28"/>
-          <w:szCs w:val="28"/>
-        </w:rPr>
-      </w:pPr>
-      <w:r>
-        <w:rPr>
-          <w:sz w:val="28"/>
-          <w:szCs w:val="28"/>
-        </w:rPr>
-        <w:t>Remove 2 items from the</w:t>
-      </w:r>
-      <w:r>
-        <w:rPr>
-          <w:sz w:val="28"/>
-          <w:szCs w:val="28"/>
-        </w:rPr>
-        <w:t xml:space="preserve"> fruit array starting at index 3</w:t>
-      </w:r>
-      <w:r>
-        <w:rPr>
-          <w:sz w:val="28"/>
-          <w:szCs w:val="28"/>
-        </w:rPr>
-        <w:t>.</w:t>
-      </w:r>
-    </w:p>
-    <w:p>
-      <w:pPr>
-        <w:rPr>
-          <w:sz w:val="28"/>
-          <w:szCs w:val="28"/>
-        </w:rPr>
-      </w:pPr>
-      <w:r>
-        <w:rPr>
-          <w:rFonts w:ascii="Consolas" w:hAnsi="Consolas"/>
-          <w:color w:val="000000" w:themeColor="text1"/>
-          <w:sz w:val="28"/>
-          <w:szCs w:val="28"/>
-          <w:shd w:val="clear" w:color="auto" w:fill="FFFFFF"/>
-        </w:rPr>
-        <w:t>Result:</w:t>
-      </w:r>
-      <w:r>
-        <w:rPr>
-          <w:sz w:val="28"/>
-          <w:szCs w:val="28"/>
-        </w:rPr>
-        <w:t xml:space="preserve"> </w:t>
-      </w:r>
+        <w:rPr>
+          <w:sz w:val="28"/>
+          <w:szCs w:val="28"/>
+        </w:rPr>
+      </w:pPr>
       <w:r>
         <w:rPr>
           <w:rFonts w:ascii="Consolas" w:hAnsi="Consolas"/>
@@ -549,6 +491,26 @@
       <w:r>
         <w:rPr>
           <w:rFonts w:ascii="Consolas" w:hAnsi="Consolas"/>
+          <w:color w:val="1F497D" w:themeColor="text2"/>
+          <w:sz w:val="28"/>
+          <w:szCs w:val="28"/>
+          <w:shd w:val="clear" w:color="auto" w:fill="FFFFFF"/>
+        </w:rPr>
+        <w:t>4</w:t>
+      </w:r>
+      <w:r>
+        <w:rPr>
+          <w:rFonts w:ascii="Consolas" w:hAnsi="Consolas"/>
+          <w:color w:val="000000"/>
+          <w:sz w:val="28"/>
+          <w:szCs w:val="28"/>
+          <w:shd w:val="clear" w:color="auto" w:fill="FFFFFF"/>
+        </w:rPr>
+        <w:t>,</w:t>
+      </w:r>
+      <w:r>
+        <w:rPr>
+          <w:rFonts w:ascii="Consolas" w:hAnsi="Consolas"/>
           <w:color w:val="A52A2A"/>
           <w:sz w:val="28"/>
           <w:szCs w:val="28"/>
@@ -568,13 +530,6 @@
       </w:r>
       <w:r>
         <w:rPr>
-          <w:sz w:val="28"/>
-          <w:szCs w:val="28"/>
-        </w:rPr>
-        <w:t xml:space="preserve"> </w:t>
-      </w:r>
-      <w:r>
-        <w:rPr>
           <w:rFonts w:ascii="Consolas" w:hAnsi="Consolas"/>
           <w:color w:val="A52A2A"/>
           <w:sz w:val="28"/>
@@ -601,7 +556,17 @@
           <w:szCs w:val="28"/>
           <w:shd w:val="clear" w:color="auto" w:fill="FFFFFF"/>
         </w:rPr>
-        <w:t xml:space="preserve"> "</w:t>
+        <w:t>"lemon"</w:t>
+      </w:r>
+      <w:r>
+        <w:rPr>
+          <w:rFonts w:ascii="Consolas" w:hAnsi="Consolas"/>
+          <w:color w:val="000000"/>
+          <w:sz w:val="28"/>
+          <w:szCs w:val="28"/>
+          <w:shd w:val="clear" w:color="auto" w:fill="FFFFFF"/>
+        </w:rPr>
+        <w:t>,</w:t>
       </w:r>
       <w:r>
         <w:rPr>
@@ -611,7 +576,17 @@
           <w:szCs w:val="28"/>
           <w:shd w:val="clear" w:color="auto" w:fill="FFFFFF"/>
         </w:rPr>
-        <w:t>banana</w:t>
+        <w:t>"banana"</w:t>
+      </w:r>
+      <w:r>
+        <w:rPr>
+          <w:rFonts w:ascii="Consolas" w:hAnsi="Consolas"/>
+          <w:color w:val="000000"/>
+          <w:sz w:val="28"/>
+          <w:szCs w:val="28"/>
+          <w:shd w:val="clear" w:color="auto" w:fill="FFFFFF"/>
+        </w:rPr>
+        <w:t>,</w:t>
       </w:r>
       <w:r>
         <w:rPr>
@@ -621,7 +596,7 @@
           <w:szCs w:val="28"/>
           <w:shd w:val="clear" w:color="auto" w:fill="FFFFFF"/>
         </w:rPr>
-        <w:t>"</w:t>
+        <w:t>"apple"</w:t>
       </w:r>
       <w:r>
         <w:rPr>
@@ -632,13 +607,6 @@
           <w:shd w:val="clear" w:color="auto" w:fill="FFFFFF"/>
         </w:rPr>
         <w:t>,</w:t>
-      </w:r>
-      <w:r>
-        <w:rPr>
-          <w:sz w:val="28"/>
-          <w:szCs w:val="28"/>
-        </w:rPr>
-        <w:t xml:space="preserve"> </w:t>
       </w:r>
       <w:r>
         <w:rPr>
@@ -722,6 +690,7 @@
           <w:shd w:val="clear" w:color="auto" w:fill="FFFFFF"/>
         </w:rPr>
       </w:pPr>
+      <w:proofErr w:type="spellStart"/>
       <w:r>
         <w:rPr>
           <w:rFonts w:ascii="Consolas" w:hAnsi="Consolas"/>
@@ -732,6 +701,7 @@
         </w:rPr>
         <w:t>var</w:t>
       </w:r>
+      <w:proofErr w:type="spellEnd"/>
       <w:r>
         <w:rPr>
           <w:color w:val="3A4145"/>
@@ -885,6 +855,7 @@
         </w:rPr>
         <w:t xml:space="preserve"> </w:t>
       </w:r>
+      <w:proofErr w:type="spellStart"/>
       <w:r>
         <w:rPr>
           <w:rFonts w:ascii="Consolas" w:hAnsi="Consolas"/>
@@ -893,7 +864,40 @@
           <w:szCs w:val="24"/>
           <w:shd w:val="clear" w:color="auto" w:fill="FFFFFF"/>
         </w:rPr>
-        <w:t>google how to add two arrays together in javascript.</w:t>
+        <w:t>google</w:t>
+      </w:r>
+      <w:proofErr w:type="spellEnd"/>
+      <w:r>
+        <w:rPr>
+          <w:rFonts w:ascii="Consolas" w:hAnsi="Consolas"/>
+          <w:color w:val="000000" w:themeColor="text1"/>
+          <w:sz w:val="24"/>
+          <w:szCs w:val="24"/>
+          <w:shd w:val="clear" w:color="auto" w:fill="FFFFFF"/>
+        </w:rPr>
+        <w:t xml:space="preserve"> how to add two arrays together in </w:t>
+      </w:r>
+      <w:proofErr w:type="spellStart"/>
+      <w:r>
+        <w:rPr>
+          <w:rFonts w:ascii="Consolas" w:hAnsi="Consolas"/>
+          <w:color w:val="000000" w:themeColor="text1"/>
+          <w:sz w:val="24"/>
+          <w:szCs w:val="24"/>
+          <w:shd w:val="clear" w:color="auto" w:fill="FFFFFF"/>
+        </w:rPr>
+        <w:t>javascript</w:t>
+      </w:r>
+      <w:proofErr w:type="spellEnd"/>
+      <w:r>
+        <w:rPr>
+          <w:rFonts w:ascii="Consolas" w:hAnsi="Consolas"/>
+          <w:color w:val="000000" w:themeColor="text1"/>
+          <w:sz w:val="24"/>
+          <w:szCs w:val="24"/>
+          <w:shd w:val="clear" w:color="auto" w:fill="FFFFFF"/>
+        </w:rPr>
+        <w:t>.</w:t>
       </w:r>
     </w:p>
     <w:p>
@@ -975,27 +979,7 @@
           <w:szCs w:val="28"/>
           <w:shd w:val="clear" w:color="auto" w:fill="FFFFFF"/>
         </w:rPr>
-        <w:t>watermelon,orange,</w:t>
-      </w:r>
-      <w:r>
-        <w:rPr>
-          <w:rFonts w:ascii="Consolas" w:hAnsi="Consolas"/>
-          <w:color w:val="000000" w:themeColor="text1"/>
-          <w:sz w:val="28"/>
-          <w:szCs w:val="28"/>
-          <w:shd w:val="clear" w:color="auto" w:fill="FFFFFF"/>
-        </w:rPr>
-        <w:t>banana</w:t>
-      </w:r>
-      <w:r>
-        <w:rPr>
-          <w:rFonts w:ascii="Consolas" w:hAnsi="Consolas"/>
-          <w:color w:val="000000" w:themeColor="text1"/>
-          <w:sz w:val="28"/>
-          <w:szCs w:val="28"/>
-          <w:shd w:val="clear" w:color="auto" w:fill="FFFFFF"/>
-        </w:rPr>
-        <w:t>,5,carrot,tomato</w:t>
+        <w:t>watermelon,orange,lemon,5,carrot,tomato</w:t>
       </w:r>
     </w:p>
     <w:p>

</xml_diff>